<commit_message>
Ajout des classes du modèle (attributs + getter & setter)
</commit_message>
<xml_diff>
--- a/resources/Rapport.docx
+++ b/resources/Rapport.docx
@@ -5,16 +5,29 @@
     <w:p>
       <w:pPr>
         <w:pStyle w:val="Titre"/>
-      </w:pPr>
-      <w:r>
+        <w:rPr>
+          <w:color w:val="4472C4" w:themeColor="accent1"/>
+        </w:rPr>
+      </w:pPr>
+      <w:r>
+        <w:rPr>
+          <w:color w:val="4472C4" w:themeColor="accent1"/>
+        </w:rPr>
         <w:t>Rapport Hibernate</w:t>
       </w:r>
     </w:p>
     <w:p>
       <w:pPr>
         <w:pStyle w:val="Titre1"/>
-      </w:pPr>
-      <w:r>
+        <w:jc w:val="both"/>
+        <w:rPr>
+          <w:color w:val="4472C4" w:themeColor="accent1"/>
+        </w:rPr>
+      </w:pPr>
+      <w:r>
+        <w:rPr>
+          <w:color w:val="4472C4" w:themeColor="accent1"/>
+        </w:rPr>
         <w:t>Choix de conception</w:t>
       </w:r>
     </w:p>
@@ -23,7 +36,31 @@
         <w:jc w:val="both"/>
       </w:pPr>
       <w:r>
-        <w:t>Au niveau des choix de conception, nous avons décidé de réaliser de l’héritage au niveau des scènes en ayant une première classe, abstraite, « scène » qui est mère de deux classes filles correspondants aux objets des scènes extérieures et des scènes intérieures.</w:t>
+        <w:t xml:space="preserve">Au niveau des choix de conception, nous avons décidé de réaliser de l’héritage au niveau des </w:t>
+      </w:r>
+      <w:r>
+        <w:t>personnes</w:t>
+      </w:r>
+      <w:r>
+        <w:t xml:space="preserve"> en ayant une première classe, abstraite, « </w:t>
+      </w:r>
+      <w:r>
+        <w:t xml:space="preserve">personne </w:t>
+      </w:r>
+      <w:r>
+        <w:t xml:space="preserve">» qui est mère de deux classes filles correspondants aux objets des </w:t>
+      </w:r>
+      <w:r>
+        <w:t xml:space="preserve">étudiants </w:t>
+      </w:r>
+      <w:r>
+        <w:t xml:space="preserve">et des </w:t>
+      </w:r>
+      <w:r>
+        <w:t>professeurs</w:t>
+      </w:r>
+      <w:r>
+        <w:t>.</w:t>
       </w:r>
     </w:p>
     <w:p>
@@ -31,13 +68,11 @@
         <w:jc w:val="both"/>
       </w:pPr>
       <w:r>
-        <w:t xml:space="preserve">Dû à une erreur d’initialisation au niveau de la connexion pendant les TD/TP, nous avons décidé de réaliser ce TP noté sous un projet Maven car nous n’avions pas de problèmes en mettant en place ces « projets » sous </w:t>
-      </w:r>
-      <w:proofErr w:type="spellStart"/>
-      <w:r>
-        <w:t>IntelliJ</w:t>
-      </w:r>
-      <w:proofErr w:type="spellEnd"/>
+        <w:t>Nous avons fait le choix de limiter le nombre de professeurs, ainsi, chaque professeur est le responsable local de son école</w:t>
+      </w:r>
+      <w:r>
+        <w:t xml:space="preserve"> et une école n’a qu’un seul responsable local</w:t>
+      </w:r>
       <w:r>
         <w:t>.</w:t>
       </w:r>
@@ -47,7 +82,10 @@
         <w:jc w:val="both"/>
       </w:pPr>
       <w:r>
-        <w:t>En terme d’IHM, nous avons utilisé la librairie Swing car nous la connaissons et nous savons la manipuler.</w:t>
+        <w:t>Nous avons fait le choix de limiter les enseignements pour chaque école, ainsi, chaque école dispose d’un nombre d’enseignements fixe, les étudiants doivent obligatoirement choisir tou</w:t>
+      </w:r>
+      <w:r>
+        <w:t>s les enseignements d’une école.</w:t>
       </w:r>
     </w:p>
     <w:p>
@@ -55,107 +93,44 @@
         <w:jc w:val="both"/>
       </w:pPr>
       <w:r>
-        <w:t>Dû à des erreurs/exceptions de « </w:t>
-      </w:r>
-      <w:proofErr w:type="spellStart"/>
-      <w:r>
-        <w:t>lazily</w:t>
-      </w:r>
-      <w:proofErr w:type="spellEnd"/>
-      <w:r>
-        <w:t xml:space="preserve"> </w:t>
-      </w:r>
-      <w:proofErr w:type="spellStart"/>
-      <w:r>
-        <w:t>initialization</w:t>
-      </w:r>
-      <w:proofErr w:type="spellEnd"/>
-      <w:r>
-        <w:t> » nous avons décidé d’ajouter « </w:t>
-      </w:r>
-      <w:proofErr w:type="spellStart"/>
-      <w:r>
-        <w:t>fetch</w:t>
-      </w:r>
-      <w:proofErr w:type="spellEnd"/>
-      <w:r>
-        <w:t xml:space="preserve"> = FETCH.EAGER » au lieu des relations </w:t>
-      </w:r>
-      <w:proofErr w:type="spellStart"/>
-      <w:r>
-        <w:t>OneToMany</w:t>
-      </w:r>
-      <w:proofErr w:type="spellEnd"/>
-      <w:r>
-        <w:t xml:space="preserve"> (listes de scènes, setups et claps). Cependant, </w:t>
-      </w:r>
-      <w:r>
-        <w:t>nous avons à la suite de cela rencontré en toute dernière séance une erreur/exception de « </w:t>
-      </w:r>
-      <w:proofErr w:type="spellStart"/>
-      <w:r>
-        <w:t>cannot</w:t>
-      </w:r>
-      <w:proofErr w:type="spellEnd"/>
-      <w:r>
-        <w:t xml:space="preserve"> </w:t>
-      </w:r>
-      <w:proofErr w:type="spellStart"/>
-      <w:r>
-        <w:t>simultan</w:t>
-      </w:r>
-      <w:r>
-        <w:t>e</w:t>
-      </w:r>
-      <w:r>
-        <w:t>ously</w:t>
-      </w:r>
-      <w:proofErr w:type="spellEnd"/>
-      <w:r>
-        <w:t xml:space="preserve"> </w:t>
-      </w:r>
-      <w:proofErr w:type="spellStart"/>
-      <w:r>
-        <w:t>fetch</w:t>
-      </w:r>
-      <w:proofErr w:type="spellEnd"/>
-      <w:r>
-        <w:t xml:space="preserve"> multiple </w:t>
-      </w:r>
-      <w:proofErr w:type="spellStart"/>
-      <w:r>
-        <w:t>bags</w:t>
-      </w:r>
-      <w:proofErr w:type="spellEnd"/>
-      <w:r>
-        <w:t> ».</w:t>
+        <w:t>Nous avons fait le choix de limiter l’origine des étudiants, ainsi, nous considérons que tous les étudiants proviennent de Polytech Tours.</w:t>
       </w:r>
     </w:p>
     <w:p>
       <w:pPr>
         <w:pStyle w:val="Titre1"/>
-      </w:pPr>
-      <w:r>
-        <w:t>Diagrammes UML</w:t>
+        <w:jc w:val="both"/>
+        <w:rPr>
+          <w:color w:val="4472C4" w:themeColor="accent1"/>
+        </w:rPr>
+      </w:pPr>
+      <w:r>
+        <w:rPr>
+          <w:color w:val="4472C4" w:themeColor="accent1"/>
+        </w:rPr>
+        <w:t>Diagramme UML</w:t>
       </w:r>
     </w:p>
     <w:p>
+      <w:pPr>
+        <w:jc w:val="both"/>
+      </w:pPr>
       <w:r>
         <w:rPr>
           <w:noProof/>
         </w:rPr>
         <w:drawing>
-          <wp:anchor distT="0" distB="0" distL="114300" distR="114300" simplePos="0" relativeHeight="251658240" behindDoc="1" locked="0" layoutInCell="1" allowOverlap="1" wp14:anchorId="6BA42718" wp14:editId="7A2638B9">
+          <wp:anchor distT="0" distB="0" distL="114300" distR="114300" simplePos="0" relativeHeight="251658240" behindDoc="0" locked="0" layoutInCell="1" allowOverlap="1" wp14:anchorId="2363479F" wp14:editId="39581EF3">
             <wp:simplePos x="0" y="0"/>
             <wp:positionH relativeFrom="margin">
-              <wp:posOffset>1066800</wp:posOffset>
+              <wp:align>center</wp:align>
             </wp:positionH>
             <wp:positionV relativeFrom="paragraph">
-              <wp:posOffset>412115</wp:posOffset>
+              <wp:posOffset>324485</wp:posOffset>
             </wp:positionV>
-            <wp:extent cx="3627120" cy="4237990"/>
-            <wp:effectExtent l="0" t="0" r="0" b="0"/>
-            <wp:wrapTopAndBottom/>
+            <wp:extent cx="6238875" cy="3162300"/>
+            <wp:effectExtent l="0" t="0" r="9525" b="0"/>
+            <wp:wrapSquare wrapText="bothSides"/>
             <wp:docPr id="1" name="Image 1"/>
             <wp:cNvGraphicFramePr>
               <a:graphicFrameLocks xmlns:a="http://schemas.openxmlformats.org/drawingml/2006/main" noChangeAspect="1"/>
@@ -164,11 +139,11 @@
               <a:graphicData uri="http://schemas.openxmlformats.org/drawingml/2006/picture">
                 <pic:pic xmlns:pic="http://schemas.openxmlformats.org/drawingml/2006/picture">
                   <pic:nvPicPr>
-                    <pic:cNvPr id="1" name="UseCase Diagram.png"/>
+                    <pic:cNvPr id="1" name=""/>
                     <pic:cNvPicPr/>
                   </pic:nvPicPr>
                   <pic:blipFill>
-                    <a:blip r:embed="rId5" cstate="print">
+                    <a:blip r:embed="rId5">
                       <a:extLst>
                         <a:ext uri="{28A0092B-C50C-407E-A947-70E740481C1C}">
                           <a14:useLocalDpi xmlns:a14="http://schemas.microsoft.com/office/drawing/2010/main" val="0"/>
@@ -182,7 +157,7 @@
                   <pic:spPr>
                     <a:xfrm>
                       <a:off x="0" y="0"/>
-                      <a:ext cx="3627120" cy="4237990"/>
+                      <a:ext cx="6238875" cy="3162300"/>
                     </a:xfrm>
                     <a:prstGeom prst="rect">
                       <a:avLst/>
@@ -191,17 +166,31 @@
                 </pic:pic>
               </a:graphicData>
             </a:graphic>
-            <wp14:sizeRelH relativeFrom="margin">
-              <wp14:pctWidth>0</wp14:pctWidth>
-            </wp14:sizeRelH>
-            <wp14:sizeRelV relativeFrom="margin">
-              <wp14:pctHeight>0</wp14:pctHeight>
-            </wp14:sizeRelV>
           </wp:anchor>
         </w:drawing>
       </w:r>
       <w:r>
-        <w:t>Nous avons exporté deux diagrammes UML, le premier correspondant aux cas d’utilisation de l’application :</w:t>
+        <w:t xml:space="preserve">Nous avons exporté </w:t>
+      </w:r>
+      <w:r>
+        <w:t>un</w:t>
+      </w:r>
+      <w:r>
+        <w:t xml:space="preserve"> diagramme UML, le premier correspondant </w:t>
+      </w:r>
+      <w:r>
+        <w:t>au diagramme de classes</w:t>
+      </w:r>
+      <w:r>
+        <w:t> </w:t>
+      </w:r>
+      <w:r>
+        <w:t xml:space="preserve">du modèle </w:t>
+      </w:r>
+      <w:bookmarkStart w:id="0" w:name="_GoBack"/>
+      <w:bookmarkEnd w:id="0"/>
+      <w:r>
+        <w:t>:</w:t>
       </w:r>
     </w:p>
     <w:p>
@@ -211,109 +200,40 @@
     </w:p>
     <w:p>
       <w:pPr>
+        <w:pStyle w:val="Titre1"/>
         <w:jc w:val="both"/>
-      </w:pPr>
-      <w:r>
-        <w:t xml:space="preserve">Le producteur, qui est l’utilisateur principal a la possibilité de créer un compte puis de gérer ses films de la manière qu’il veut. Avec, la possibilité d’ajouter, supprimer des films. La possibilité d’ajouter, supprimer des scènes. La possibilité d’ajouter et supprimer des setups. La possibilité d’ajouter et supprimer des lieux et des claps. Et enfin, comme demandé </w:t>
-      </w:r>
-      <w:r>
-        <w:lastRenderedPageBreak/>
-        <w:t xml:space="preserve">dans le sujet, la possibilité d’afficher, </w:t>
-      </w:r>
-      <w:r>
-        <w:t>le temps total des claps des setups ainsi que le code du lieu où se tourne une scène. Nous avons en plus de cela précisé si ce lieu était externe ou interne.</w:t>
+        <w:rPr>
+          <w:color w:val="4472C4" w:themeColor="accent1"/>
+        </w:rPr>
+      </w:pPr>
+      <w:r>
+        <w:rPr>
+          <w:color w:val="4472C4" w:themeColor="accent1"/>
+        </w:rPr>
+        <w:t>Utilisation</w:t>
       </w:r>
     </w:p>
     <w:p>
-      <w:r>
-        <w:t>Un second correspondant au diagramme de classes :</w:t>
+      <w:pPr>
+        <w:jc w:val="both"/>
+      </w:pPr>
+      <w:r>
+        <w:t xml:space="preserve">Pour utiliser l’application, nous avons mis en place un README vous donnant </w:t>
+      </w:r>
+      <w:r>
+        <w:t>les diverses instructions</w:t>
+      </w:r>
+      <w:r>
+        <w:t xml:space="preserve"> à réaliser avant </w:t>
+      </w:r>
+      <w:r>
+        <w:t>l’ouverture de la première instance. Qui consistent à créer la base de données sans les tables et à décommenter une ligne dans le « persistence.xml ».</w:t>
       </w:r>
     </w:p>
     <w:p>
-      <w:r>
-        <w:rPr>
-          <w:noProof/>
-        </w:rPr>
-        <w:drawing>
-          <wp:anchor distT="0" distB="0" distL="114300" distR="114300" simplePos="0" relativeHeight="251659264" behindDoc="0" locked="0" layoutInCell="1" allowOverlap="1" wp14:anchorId="49832653" wp14:editId="2049A6B7">
-            <wp:simplePos x="0" y="0"/>
-            <wp:positionH relativeFrom="margin">
-              <wp:align>center</wp:align>
-            </wp:positionH>
-            <wp:positionV relativeFrom="paragraph">
-              <wp:posOffset>2540</wp:posOffset>
-            </wp:positionV>
-            <wp:extent cx="4838074" cy="5151120"/>
-            <wp:effectExtent l="0" t="0" r="635" b="0"/>
-            <wp:wrapTopAndBottom/>
-            <wp:docPr id="2" name="Image 2"/>
-            <wp:cNvGraphicFramePr>
-              <a:graphicFrameLocks xmlns:a="http://schemas.openxmlformats.org/drawingml/2006/main" noChangeAspect="1"/>
-            </wp:cNvGraphicFramePr>
-            <a:graphic xmlns:a="http://schemas.openxmlformats.org/drawingml/2006/main">
-              <a:graphicData uri="http://schemas.openxmlformats.org/drawingml/2006/picture">
-                <pic:pic xmlns:pic="http://schemas.openxmlformats.org/drawingml/2006/picture">
-                  <pic:nvPicPr>
-                    <pic:cNvPr id="2" name="Class Diagram.png"/>
-                    <pic:cNvPicPr/>
-                  </pic:nvPicPr>
-                  <pic:blipFill>
-                    <a:blip r:embed="rId6" cstate="print">
-                      <a:extLst>
-                        <a:ext uri="{28A0092B-C50C-407E-A947-70E740481C1C}">
-                          <a14:useLocalDpi xmlns:a14="http://schemas.microsoft.com/office/drawing/2010/main" val="0"/>
-                        </a:ext>
-                      </a:extLst>
-                    </a:blip>
-                    <a:stretch>
-                      <a:fillRect/>
-                    </a:stretch>
-                  </pic:blipFill>
-                  <pic:spPr>
-                    <a:xfrm>
-                      <a:off x="0" y="0"/>
-                      <a:ext cx="4838074" cy="5151120"/>
-                    </a:xfrm>
-                    <a:prstGeom prst="rect">
-                      <a:avLst/>
-                    </a:prstGeom>
-                  </pic:spPr>
-                </pic:pic>
-              </a:graphicData>
-            </a:graphic>
-            <wp14:sizeRelH relativeFrom="margin">
-              <wp14:pctWidth>0</wp14:pctWidth>
-            </wp14:sizeRelH>
-          </wp:anchor>
-        </w:drawing>
-      </w:r>
-    </w:p>
-    <w:p>
-      <w:pPr>
-        <w:pStyle w:val="Titre1"/>
-      </w:pPr>
-      <w:r>
-        <w:t>Utilisation</w:t>
-      </w:r>
-    </w:p>
-    <w:p>
       <w:pPr>
         <w:jc w:val="both"/>
       </w:pPr>
-      <w:r>
-        <w:t xml:space="preserve">Pour utiliser l’application, nous avons mis en place un README vous donnant </w:t>
-      </w:r>
-      <w:r>
-        <w:t>les diverses instructions</w:t>
-      </w:r>
-      <w:r>
-        <w:t xml:space="preserve"> à réaliser avant </w:t>
-      </w:r>
-      <w:r>
-        <w:t>l’ouverture de la première instance. Qui consistent à créer la base de données sans les tables et à décommenter une ligne dans le « persistence.xml ».</w:t>
-      </w:r>
-    </w:p>
-    <w:p>
       <w:r>
         <w:t>Voici les instructions (présentent aussi dans le README.md) :</w:t>
       </w:r>
@@ -325,6 +245,7 @@
           <w:ilvl w:val="0"/>
           <w:numId w:val="2"/>
         </w:numPr>
+        <w:jc w:val="both"/>
       </w:pPr>
       <w:r>
         <w:t xml:space="preserve">Exécutez le script </w:t>
@@ -343,7 +264,7 @@
       </w:r>
       <w:proofErr w:type="spellEnd"/>
       <w:r>
-        <w:t> » dans PHPMYADMIN ou autre interface de gestion de bases de données.</w:t>
+        <w:t> » dans PHPMYADMIN ou autre interface de gestion de bases de données</w:t>
       </w:r>
     </w:p>
     <w:p>
@@ -353,9 +274,11 @@
           <w:ilvl w:val="1"/>
           <w:numId w:val="2"/>
         </w:numPr>
-      </w:pPr>
-      <w:r>
-        <w:t>Ce script va créer la base de données sans les tables (Hibernate s’en chargera avec le « persistence.xml ») et créer un utilisateur « Producteurs » qui ne possède que les droits nécessaires à l’utilisation de l’application ;</w:t>
+        <w:jc w:val="both"/>
+      </w:pPr>
+      <w:r>
+        <w:lastRenderedPageBreak/>
+        <w:t>Ce script va créer la base de données sans les tables (Hibernate s’en chargera avec le « persistence.xml »)</w:t>
       </w:r>
     </w:p>
     <w:p>
@@ -365,6 +288,7 @@
           <w:ilvl w:val="0"/>
           <w:numId w:val="2"/>
         </w:numPr>
+        <w:jc w:val="both"/>
       </w:pPr>
       <w:r>
         <w:t>Décommentez la ligne suivante dans le fichier « persistence.xml » qui se trouve dans « </w:t>
@@ -388,14 +312,10 @@
           <w:ilvl w:val="1"/>
           <w:numId w:val="2"/>
         </w:numPr>
-      </w:pPr>
-      <w:proofErr w:type="gramStart"/>
-      <w:r>
-        <w:t>&lt;!--</w:t>
-      </w:r>
-      <w:proofErr w:type="gramEnd"/>
-      <w:r>
-        <w:t>&lt;</w:t>
+        <w:jc w:val="both"/>
+      </w:pPr>
+      <w:r>
+        <w:t>&lt;!--&lt;</w:t>
       </w:r>
       <w:proofErr w:type="spellStart"/>
       <w:r>
@@ -403,7 +323,15 @@
       </w:r>
       <w:proofErr w:type="spellEnd"/>
       <w:r>
-        <w:t xml:space="preserve"> name="hibernate.hbm2ddl.auto" value="</w:t>
+        <w:t xml:space="preserve"> </w:t>
+      </w:r>
+      <w:proofErr w:type="spellStart"/>
+      <w:r>
+        <w:t>name</w:t>
+      </w:r>
+      <w:proofErr w:type="spellEnd"/>
+      <w:r>
+        <w:t>="hibernate.hbm2ddl.auto" value="</w:t>
       </w:r>
       <w:proofErr w:type="spellStart"/>
       <w:r>
@@ -421,12 +349,19 @@
           <w:ilvl w:val="0"/>
           <w:numId w:val="2"/>
         </w:numPr>
-      </w:pPr>
-      <w:r>
-        <w:t>Ouvrez l’a</w:t>
-      </w:r>
-      <w:r>
-        <w:t xml:space="preserve">pplication une première fois puis lors de la seconde ouverture </w:t>
+        <w:jc w:val="both"/>
+      </w:pPr>
+      <w:r>
+        <w:t>Lancez</w:t>
+      </w:r>
+      <w:r>
+        <w:t xml:space="preserve"> l’a</w:t>
+      </w:r>
+      <w:r>
+        <w:t xml:space="preserve">pplication une première fois puis lors </w:t>
+      </w:r>
+      <w:r>
+        <w:t xml:space="preserve">du second lancement </w:t>
       </w:r>
       <w:proofErr w:type="spellStart"/>
       <w:r>
@@ -437,10 +372,8 @@
         <w:t xml:space="preserve"> cette </w:t>
       </w:r>
       <w:r>
-        <w:t>ligne afin de ne pas recréer les tables et donc supprimer les données ;</w:t>
-      </w:r>
-      <w:bookmarkStart w:id="0" w:name="_GoBack"/>
-      <w:bookmarkEnd w:id="0"/>
+        <w:t>ligne afin de ne pas recréer les tables et donc supprimer les données</w:t>
+      </w:r>
     </w:p>
     <w:sectPr>
       <w:pgSz w:w="11906" w:h="16838"/>
@@ -683,7 +616,7 @@
       </w:pPr>
     </w:pPrDefault>
   </w:docDefaults>
-  <w:latentStyles w:defLockedState="0" w:defUIPriority="99" w:defSemiHidden="0" w:defUnhideWhenUsed="0" w:defQFormat="0" w:count="375">
+  <w:latentStyles w:defLockedState="0" w:defUIPriority="99" w:defSemiHidden="0" w:defUnhideWhenUsed="0" w:defQFormat="0" w:count="376">
     <w:lsdException w:name="Normal" w:uiPriority="0" w:qFormat="1"/>
     <w:lsdException w:name="heading 1" w:uiPriority="9" w:qFormat="1"/>
     <w:lsdException w:name="heading 2" w:semiHidden="1" w:uiPriority="9" w:unhideWhenUsed="1" w:qFormat="1"/>
@@ -789,7 +722,6 @@
     <w:lsdException w:name="HTML Sample" w:semiHidden="1" w:unhideWhenUsed="1"/>
     <w:lsdException w:name="HTML Typewriter" w:semiHidden="1" w:unhideWhenUsed="1"/>
     <w:lsdException w:name="HTML Variable" w:semiHidden="1" w:unhideWhenUsed="1"/>
-    <w:lsdException w:name="Normal Table" w:semiHidden="1" w:unhideWhenUsed="1"/>
     <w:lsdException w:name="annotation subject" w:semiHidden="1" w:unhideWhenUsed="1"/>
     <w:lsdException w:name="No List" w:semiHidden="1" w:unhideWhenUsed="1"/>
     <w:lsdException w:name="Outline List 1" w:semiHidden="1" w:unhideWhenUsed="1"/>
@@ -836,10 +768,8 @@
     <w:lsdException w:name="Table Subtle 2" w:semiHidden="1" w:unhideWhenUsed="1"/>
     <w:lsdException w:name="Table Web 1" w:semiHidden="1" w:unhideWhenUsed="1"/>
     <w:lsdException w:name="Table Web 2" w:semiHidden="1" w:unhideWhenUsed="1"/>
-    <w:lsdException w:name="Table Web 3" w:semiHidden="1" w:unhideWhenUsed="1"/>
     <w:lsdException w:name="Balloon Text" w:semiHidden="1" w:unhideWhenUsed="1"/>
     <w:lsdException w:name="Table Grid" w:uiPriority="39"/>
-    <w:lsdException w:name="Table Theme" w:semiHidden="1" w:unhideWhenUsed="1"/>
     <w:lsdException w:name="Placeholder Text" w:semiHidden="1"/>
     <w:lsdException w:name="No Spacing" w:uiPriority="1" w:qFormat="1"/>
     <w:lsdException w:name="Light Shading" w:uiPriority="60"/>
@@ -1059,6 +989,7 @@
     <w:lsdException w:name="Smart Hyperlink" w:semiHidden="1" w:unhideWhenUsed="1"/>
     <w:lsdException w:name="Hashtag" w:semiHidden="1" w:unhideWhenUsed="1"/>
     <w:lsdException w:name="Unresolved Mention" w:semiHidden="1" w:unhideWhenUsed="1"/>
+    <w:lsdException w:name="Smart Link" w:semiHidden="1" w:unhideWhenUsed="1"/>
   </w:latentStyles>
   <w:style w:type="paragraph" w:default="1" w:styleId="Normal">
     <w:name w:val="Normal"/>

</xml_diff>